<commit_message>
edited to include summary of research papers
edited to include summary of research papers
</commit_message>
<xml_diff>
--- a/NLP-comparing methods.docx
+++ b/NLP-comparing methods.docx
@@ -34,14 +34,12 @@
         </w:rPr>
         <w:t xml:space="preserve">Prediction has always been the talk of the town when popular events are going to take place. In the latest clash between boxing legends Floyd Mayweather and Manny </w:t>
       </w:r>
-      <w:proofErr w:type="spellStart"/>
       <w:r>
         <w:rPr>
           <w:lang w:val="en-SG"/>
         </w:rPr>
         <w:t>Pacquiao</w:t>
       </w:r>
-      <w:proofErr w:type="spellEnd"/>
       <w:r>
         <w:rPr>
           <w:lang w:val="en-SG"/>
@@ -88,21 +86,7 @@
         <w:rPr>
           <w:lang w:val="en-SG"/>
         </w:rPr>
-        <w:t xml:space="preserve">We will be </w:t>
-      </w:r>
-      <w:proofErr w:type="gramStart"/>
-      <w:r>
-        <w:rPr>
-          <w:lang w:val="en-SG"/>
-        </w:rPr>
-        <w:t>crawling</w:t>
-      </w:r>
-      <w:proofErr w:type="gramEnd"/>
-      <w:r>
-        <w:rPr>
-          <w:lang w:val="en-SG"/>
-        </w:rPr>
-        <w:t xml:space="preserve"> a corpus out of Reddit and Twitter for the comments made about two presidential candidates; Donal Trump and Hillary Clinton. This will be done by our python scripts which will call </w:t>
+        <w:t xml:space="preserve">We will be crawling a corpus out of Reddit and Twitter for the comments made about two presidential candidates; Donal Trump and Hillary Clinton. This will be done by our python scripts which will call </w:t>
       </w:r>
       <w:r>
         <w:rPr>
@@ -204,40 +188,33 @@
         <w:rPr>
           <w:lang w:val="en-SG"/>
         </w:rPr>
-        <w:t xml:space="preserve">After gathering the corpus, we would use sentiment analysis to separate positive comments from negative ones. We will then compare the ratios of positive and negative comments between the two </w:t>
-      </w:r>
-      <w:proofErr w:type="gramStart"/>
-      <w:r>
-        <w:rPr>
-          <w:lang w:val="en-SG"/>
-        </w:rPr>
-        <w:t>candidates</w:t>
-      </w:r>
-      <w:proofErr w:type="gramEnd"/>
-      <w:r>
-        <w:rPr>
-          <w:lang w:val="en-SG"/>
-        </w:rPr>
-        <w:t xml:space="preserve">. Our </w:t>
-      </w:r>
-      <w:r>
-        <w:rPr>
-          <w:lang w:val="en-SG"/>
-        </w:rPr>
-        <w:t>hypothesis is that the candidate with a higher ratio of positive comments will stand a higher chance of winning the election.</w:t>
-      </w:r>
-      <w:r>
-        <w:rPr>
-          <w:lang w:val="en-SG"/>
-        </w:rPr>
-        <w:t xml:space="preserve"> </w:t>
-      </w:r>
-      <w:r>
-        <w:rPr>
-          <w:highlight w:val="yellow"/>
-          <w:lang w:val="en-SG"/>
-        </w:rPr>
-        <w:t>(MT to add on)</w:t>
+        <w:t xml:space="preserve">After gathering the corpus, we would use sentiment analysis to separate positive comments from negative ones. </w:t>
+      </w:r>
+      <w:r>
+        <w:rPr>
+          <w:lang w:val="en-SG"/>
+        </w:rPr>
+        <w:t xml:space="preserve">Instead of just analysing text, we will include emoticons. </w:t>
+      </w:r>
+      <w:bookmarkStart w:id="0" w:name="_GoBack"/>
+      <w:bookmarkEnd w:id="0"/>
+      <w:r>
+        <w:rPr>
+          <w:lang w:val="en-SG"/>
+        </w:rPr>
+        <w:t xml:space="preserve">We will then compare the ratios of positive and negative comments between the two candidates. Our </w:t>
+      </w:r>
+      <w:r>
+        <w:rPr>
+          <w:lang w:val="en-SG"/>
+        </w:rPr>
+        <w:t>hypothesis is that the candidate with a higher ratio of positive comments will stand a higher chance of winning the election</w:t>
+      </w:r>
+      <w:r>
+        <w:rPr>
+          <w:lang w:val="en-SG"/>
+        </w:rPr>
+        <w:t>.</w:t>
       </w:r>
     </w:p>
     <w:p>
@@ -447,21 +424,7 @@
         <w:rPr>
           <w:lang w:val="en-SG"/>
         </w:rPr>
-        <w:t xml:space="preserve"> He is the founder of </w:t>
-      </w:r>
-      <w:proofErr w:type="spellStart"/>
-      <w:r>
-        <w:rPr>
-          <w:lang w:val="en-SG"/>
-        </w:rPr>
-        <w:t>FiveThrityEight</w:t>
-      </w:r>
-      <w:proofErr w:type="spellEnd"/>
-      <w:r>
-        <w:rPr>
-          <w:lang w:val="en-SG"/>
-        </w:rPr>
-        <w:t xml:space="preserve"> website which publishes political articles and his predictions. [7]</w:t>
+        <w:t xml:space="preserve"> He is the founder of FiveThrityEight website which publishes political articles and his predictions. [7]</w:t>
       </w:r>
       <w:r>
         <w:rPr>
@@ -545,132 +508,258 @@
         <w:rPr>
           <w:lang w:val="en-SG"/>
         </w:rPr>
-        <w:t xml:space="preserve">Similar research has been done to </w:t>
-      </w:r>
-      <w:proofErr w:type="spellStart"/>
-      <w:r>
-        <w:rPr>
-          <w:lang w:val="en-SG"/>
-        </w:rPr>
-        <w:t>analyze</w:t>
-      </w:r>
-      <w:proofErr w:type="spellEnd"/>
-      <w:r>
-        <w:rPr>
-          <w:lang w:val="en-SG"/>
-        </w:rPr>
-        <w:t xml:space="preserve"> comments from twitter to predict the outcome </w:t>
-      </w:r>
-      <w:r>
-        <w:rPr>
-          <w:lang w:val="en-SG"/>
-        </w:rPr>
-        <w:t xml:space="preserve">of elections. In this research, the way it does its sentiment analysis is by assigning a sentence to be positive if there are any positive words in the sentence. As such, in the case of a sentence with a positive word and a negative word, it can be both a positive and negative statement at the same time. The subjectivity lexicon is from </w:t>
-      </w:r>
-      <w:proofErr w:type="spellStart"/>
-      <w:r>
-        <w:rPr>
-          <w:lang w:val="en-SG"/>
-        </w:rPr>
-        <w:t>OpinionFinder</w:t>
-      </w:r>
-      <w:proofErr w:type="spellEnd"/>
-      <w:r>
-        <w:rPr>
-          <w:lang w:val="en-SG"/>
-        </w:rPr>
-        <w:t xml:space="preserve">. </w:t>
-      </w:r>
-      <w:r>
-        <w:rPr>
-          <w:lang w:val="en-SG"/>
-        </w:rPr>
-        <w:t>[10]</w:t>
-      </w:r>
-      <w:r>
-        <w:rPr>
-          <w:lang w:val="en-SG"/>
-        </w:rPr>
-        <w:t xml:space="preserve"> Another research paper suggested that a web-derived lexicon will bring about a tremendous improvement on a lexicon-based sentiment classifier. [11] From the sentiment analysis, the two presidential candidates which it compared were Obama and </w:t>
-      </w:r>
-      <w:proofErr w:type="spellStart"/>
-      <w:r>
-        <w:rPr>
-          <w:lang w:val="en-SG"/>
-        </w:rPr>
-        <w:t>Mccain</w:t>
-      </w:r>
-      <w:proofErr w:type="spellEnd"/>
-      <w:r>
-        <w:rPr>
-          <w:lang w:val="en-SG"/>
-        </w:rPr>
-        <w:t>. Since the campaign can only have on victor, it is expected that the sentiment for one party would vary inversely from the other. However, they seem to slightly correlate in the sentiment analysis. [10]</w:t>
-      </w:r>
-    </w:p>
-    <w:p>
-      <w:pPr>
-        <w:rPr>
-          <w:lang w:val="en-SG"/>
-        </w:rPr>
-      </w:pPr>
-    </w:p>
-    <w:p>
-      <w:pPr>
-        <w:rPr>
-          <w:lang w:val="en-SG"/>
-        </w:rPr>
-      </w:pPr>
-      <w:bookmarkStart w:id="0" w:name="_GoBack"/>
-      <w:bookmarkEnd w:id="0"/>
-    </w:p>
-    <w:p>
-      <w:pPr>
-        <w:rPr>
-          <w:lang w:val="en-SG"/>
-        </w:rPr>
-      </w:pPr>
-    </w:p>
-    <w:p>
-      <w:pPr>
-        <w:rPr>
-          <w:lang w:val="en-SG"/>
-        </w:rPr>
-      </w:pPr>
-      <w:r>
-        <w:rPr>
-          <w:lang w:val="en-SG"/>
-        </w:rPr>
-        <w:t>How is our approach different or better?</w:t>
-      </w:r>
-    </w:p>
-    <w:p>
-      <w:pPr>
-        <w:rPr>
-          <w:lang w:val="en-SG"/>
-        </w:rPr>
-      </w:pPr>
-    </w:p>
-    <w:p>
-      <w:pPr>
-        <w:rPr>
-          <w:lang w:val="en-SG"/>
-        </w:rPr>
-      </w:pPr>
-    </w:p>
-    <w:p>
-      <w:pPr>
-        <w:rPr>
-          <w:lang w:val="en-SG"/>
-        </w:rPr>
-      </w:pPr>
-    </w:p>
-    <w:p>
-      <w:pPr>
-        <w:rPr>
-          <w:lang w:val="en-SG"/>
-        </w:rPr>
-      </w:pPr>
+        <w:t xml:space="preserve">Similar research has been done to analyze comments from twitter to predict the outcome </w:t>
+      </w:r>
+      <w:r>
+        <w:rPr>
+          <w:lang w:val="en-SG"/>
+        </w:rPr>
+        <w:t>of elections. In this research, the way it does its sentiment analysis is by assigning a sentence to be positive if there are any positive words in the sentence. As such, in the case of a sentence with a positive word and a negative word, it can be both a positive and negative statement at</w:t>
+      </w:r>
+      <w:r>
+        <w:rPr>
+          <w:lang w:val="en-SG"/>
+        </w:rPr>
+        <w:t xml:space="preserve"> the same time. The</w:t>
+      </w:r>
+      <w:r>
+        <w:rPr>
+          <w:lang w:val="en-SG"/>
+        </w:rPr>
+        <w:t xml:space="preserve"> lexicon</w:t>
+      </w:r>
+      <w:r>
+        <w:rPr>
+          <w:lang w:val="en-SG"/>
+        </w:rPr>
+        <w:t xml:space="preserve"> used</w:t>
+      </w:r>
+      <w:r>
+        <w:rPr>
+          <w:lang w:val="en-SG"/>
+        </w:rPr>
+        <w:t xml:space="preserve"> is from OpinionFinder. </w:t>
+      </w:r>
+      <w:r>
+        <w:rPr>
+          <w:lang w:val="en-SG"/>
+        </w:rPr>
+        <w:t xml:space="preserve">From the sentiment analysis, the two presidential candidates which it compared were Obama and Mccain. Since the </w:t>
+      </w:r>
+      <w:r>
+        <w:rPr>
+          <w:lang w:val="en-SG"/>
+        </w:rPr>
+        <w:t>campaign can only have one winner</w:t>
+      </w:r>
+      <w:r>
+        <w:rPr>
+          <w:lang w:val="en-SG"/>
+        </w:rPr>
+        <w:t xml:space="preserve">, it is expected </w:t>
+      </w:r>
+      <w:r>
+        <w:rPr>
+          <w:lang w:val="en-SG"/>
+        </w:rPr>
+        <w:t>that the sentiment for one candidate would vary inversely from each</w:t>
+      </w:r>
+      <w:r>
+        <w:rPr>
+          <w:lang w:val="en-SG"/>
+        </w:rPr>
+        <w:t xml:space="preserve"> other. However, they seem to slightly correlate i</w:t>
+      </w:r>
+      <w:r>
+        <w:rPr>
+          <w:lang w:val="en-SG"/>
+        </w:rPr>
+        <w:t>n the sentiment analysis. [11</w:t>
+      </w:r>
+      <w:r>
+        <w:rPr>
+          <w:lang w:val="en-SG"/>
+        </w:rPr>
+        <w:t>]</w:t>
+      </w:r>
+    </w:p>
+    <w:p>
+      <w:pPr>
+        <w:rPr>
+          <w:lang w:val="en-SG"/>
+        </w:rPr>
+      </w:pPr>
+    </w:p>
+    <w:p>
+      <w:pPr>
+        <w:rPr>
+          <w:lang w:val="en-SG"/>
+        </w:rPr>
+      </w:pPr>
+      <w:r>
+        <w:rPr>
+          <w:lang w:val="en-SG"/>
+        </w:rPr>
+        <w:t>In this research paper, it found other sources that proved traditional social media to be a reliable option to predict election outcomes. However, the same thing cannot be said for twitter because tweets are a</w:t>
+      </w:r>
+      <w:r>
+        <w:rPr>
+          <w:lang w:val="en-SG"/>
+        </w:rPr>
+        <w:t xml:space="preserve"> mere 140 characters. In addition to this, a market consultancy even said that 40% of the tweets are “pointless babble”. This research paper focused on German election. The methods used were downloading tweets in German and then translating it to English. Thereafter, it used the LIWC2007 (Linguistic Inquiry and Word Count) to assess the emotional components of </w:t>
+      </w:r>
+      <w:r>
+        <w:rPr>
+          <w:lang w:val="en-SG"/>
+        </w:rPr>
+        <w:t>tweets</w:t>
+      </w:r>
+      <w:r>
+        <w:rPr>
+          <w:lang w:val="en-SG"/>
+        </w:rPr>
+        <w:t xml:space="preserve">. The research found out that twitter though was dominated by a small number of heavy users, the tweet volumes is </w:t>
+      </w:r>
+      <w:r>
+        <w:rPr>
+          <w:lang w:val="en-SG"/>
+        </w:rPr>
+        <w:t>close</w:t>
+      </w:r>
+      <w:r>
+        <w:rPr>
+          <w:lang w:val="en-SG"/>
+        </w:rPr>
+        <w:t xml:space="preserve"> to the results of federal election. </w:t>
+      </w:r>
+      <w:r>
+        <w:rPr>
+          <w:lang w:val="en-SG"/>
+        </w:rPr>
+        <w:t>[12]</w:t>
+      </w:r>
+    </w:p>
+    <w:p>
+      <w:pPr>
+        <w:rPr>
+          <w:lang w:val="en-SG"/>
+        </w:rPr>
+      </w:pPr>
+    </w:p>
+    <w:p>
+      <w:pPr>
+        <w:rPr>
+          <w:lang w:val="en-SG"/>
+        </w:rPr>
+      </w:pPr>
+      <w:r>
+        <w:rPr>
+          <w:lang w:val="en-SG"/>
+        </w:rPr>
+        <w:t>This research paper acknowledges the usefulness of using tweets to predict certain things like movie successes but not so much for elections. It uses the algorithms from [11 &amp; 12] on the 2010 US Senate special election in Massachusetts to prove that the success of predicting the elections is a coincidence because it was not repeatable on another data set.</w:t>
+      </w:r>
+      <w:r>
+        <w:rPr>
+          <w:lang w:val="en-SG"/>
+        </w:rPr>
+        <w:t xml:space="preserve"> There are a few possible reasons for this failure to predict. One of them is the manipulation by spammers. Fake accounts can be easily created and by spamming positive remarks on a certain politician can distort the view of any observer. </w:t>
+      </w:r>
+      <w:r>
+        <w:rPr>
+          <w:lang w:val="en-SG"/>
+        </w:rPr>
+        <w:t>[13]</w:t>
+      </w:r>
+    </w:p>
+    <w:p>
+      <w:pPr>
+        <w:rPr>
+          <w:lang w:val="en-SG"/>
+        </w:rPr>
+      </w:pPr>
+    </w:p>
+    <w:p>
+      <w:pPr>
+        <w:rPr>
+          <w:lang w:val="en-SG"/>
+        </w:rPr>
+      </w:pPr>
+      <w:r>
+        <w:rPr>
+          <w:lang w:val="en-SG"/>
+        </w:rPr>
+        <w:t>This research paper agrees with [13] and took a step further by including more information from the tweets such as geo location of each user. It has two algorithms. The first one gets the location of the user through the location field while the second one checks the confidence of the predicted location based on the contents it received from algorithm one. Algorithm 2 is necessary because users sometimes key in irrelevant information such as ‘bedroom’ as the location. At the end of it, it concluded that it is feasible to predict American presidential elections using tweets but there are several limitations. One of them is the current programs does not integrate the dynamics of political conversations in social media. [10]</w:t>
+      </w:r>
+    </w:p>
+    <w:p>
+      <w:pPr>
+        <w:rPr>
+          <w:lang w:val="en-SG"/>
+        </w:rPr>
+      </w:pPr>
+    </w:p>
+    <w:p>
+      <w:pPr>
+        <w:rPr>
+          <w:lang w:val="en-SG"/>
+        </w:rPr>
+      </w:pPr>
+      <w:r>
+        <w:rPr>
+          <w:lang w:val="en-SG"/>
+        </w:rPr>
+        <w:t>Another research paper suggested that a web-derived lexicon will bring about a tremendous improvement on a lexicon-based sentiment classifier. [14]</w:t>
+      </w:r>
+    </w:p>
+    <w:p>
+      <w:pPr>
+        <w:rPr>
+          <w:lang w:val="en-SG"/>
+        </w:rPr>
+      </w:pPr>
+    </w:p>
+    <w:p>
+      <w:pPr>
+        <w:rPr>
+          <w:lang w:val="en-SG"/>
+        </w:rPr>
+      </w:pPr>
+      <w:r>
+        <w:rPr>
+          <w:lang w:val="en-SG"/>
+        </w:rPr>
+        <w:t xml:space="preserve">So it seems that the current technology or level of research fails to predict the outcome of elections consistently. </w:t>
+      </w:r>
+      <w:r>
+        <w:rPr>
+          <w:lang w:val="en-SG"/>
+        </w:rPr>
+        <w:t>As such, we do not plan to come up with a new algorithm which ambitiously aims to predict accurately our all data sets due to the time constraint. Hence, o</w:t>
+      </w:r>
+      <w:r>
+        <w:rPr>
+          <w:lang w:val="en-SG"/>
+        </w:rPr>
+        <w:t xml:space="preserve">ur team has decided to investigate </w:t>
+      </w:r>
+      <w:r>
+        <w:rPr>
+          <w:lang w:val="en-SG"/>
+        </w:rPr>
+        <w:t>on the contents of social media which were not included in these researches. We will be focusing on the effect of emoticons to better classify</w:t>
+      </w:r>
+      <w:r>
+        <w:rPr>
+          <w:lang w:val="en-SG"/>
+        </w:rPr>
+        <w:t xml:space="preserve"> (positive or negative)</w:t>
+      </w:r>
+      <w:r>
+        <w:rPr>
+          <w:lang w:val="en-SG"/>
+        </w:rPr>
+        <w:t xml:space="preserve"> the comments made by users.</w:t>
+      </w:r>
     </w:p>
     <w:p>
       <w:pPr>
@@ -695,16 +784,8 @@
         <w:rPr>
           <w:lang w:val="en-SG"/>
         </w:rPr>
-        <w:t xml:space="preserve">Christy </w:t>
-      </w:r>
-      <w:proofErr w:type="spellStart"/>
-      <w:r>
-        <w:rPr>
-          <w:lang w:val="en-SG"/>
-        </w:rPr>
-        <w:t>Loerzel</w:t>
-      </w:r>
-      <w:proofErr w:type="spellEnd"/>
+        <w:t>Christy Loerzel</w:t>
+      </w:r>
       <w:r>
         <w:rPr>
           <w:lang w:val="en-SG"/>
@@ -875,41 +956,13 @@
         <w:rPr>
           <w:lang w:val="en-SG"/>
         </w:rPr>
-        <w:t xml:space="preserve">Alberto </w:t>
-      </w:r>
-      <w:proofErr w:type="spellStart"/>
-      <w:r>
-        <w:rPr>
-          <w:lang w:val="en-SG"/>
-        </w:rPr>
-        <w:t>Nardelli</w:t>
-      </w:r>
-      <w:proofErr w:type="spellEnd"/>
-      <w:r>
-        <w:rPr>
-          <w:lang w:val="en-SG"/>
-        </w:rPr>
-        <w:t xml:space="preserve"> and Tom </w:t>
-      </w:r>
-      <w:proofErr w:type="gramStart"/>
-      <w:r>
-        <w:rPr>
-          <w:lang w:val="en-SG"/>
-        </w:rPr>
-        <w:t xml:space="preserve">Clark </w:t>
-      </w:r>
-      <w:r>
-        <w:rPr>
-          <w:lang w:val="en-SG"/>
-        </w:rPr>
-        <w:t>,</w:t>
-      </w:r>
-      <w:proofErr w:type="gramEnd"/>
-      <w:r>
-        <w:rPr>
-          <w:lang w:val="en-SG"/>
-        </w:rPr>
-        <w:t xml:space="preserve"> “</w:t>
+        <w:t xml:space="preserve">Alberto Nardelli and Tom Clark </w:t>
+      </w:r>
+      <w:r>
+        <w:rPr>
+          <w:lang w:val="en-SG"/>
+        </w:rPr>
+        <w:t>, “</w:t>
       </w:r>
       <w:r>
         <w:rPr>
@@ -945,32 +998,11 @@
           <w:lang w:val="en-SG"/>
         </w:rPr>
       </w:pPr>
-    </w:p>
-    <w:p>
-      <w:pPr>
-        <w:rPr>
-          <w:lang w:val="en-SG"/>
-        </w:rPr>
-      </w:pPr>
-      <w:r>
-        <w:rPr>
-          <w:lang w:val="en-SG"/>
-        </w:rPr>
-        <w:t xml:space="preserve">[6] </w:t>
-      </w:r>
-      <w:proofErr w:type="spellStart"/>
-      <w:r>
-        <w:rPr>
-          <w:lang w:val="en-SG"/>
-        </w:rPr>
-        <w:t>LeighBureau</w:t>
-      </w:r>
-      <w:proofErr w:type="spellEnd"/>
-      <w:r>
-        <w:rPr>
-          <w:lang w:val="en-SG"/>
-        </w:rPr>
-        <w:t xml:space="preserve">, “Biography” [Online] Available: </w:t>
+      <w:r>
+        <w:rPr>
+          <w:lang w:val="en-SG"/>
+        </w:rPr>
+        <w:t xml:space="preserve">[6] LeighBureau, “Biography” [Online] Available: </w:t>
       </w:r>
       <w:hyperlink r:id="rId10" w:history="1">
         <w:r>
@@ -998,6 +1030,7 @@
         <w:rPr>
           <w:lang w:val="en-SG"/>
         </w:rPr>
+        <w:lastRenderedPageBreak/>
         <w:t xml:space="preserve">[7] Nate Silver, [Online] Available: </w:t>
       </w:r>
       <w:hyperlink r:id="rId11" w:history="1">
@@ -1106,35 +1139,116 @@
         <w:rPr>
           <w:lang w:val="en-SG"/>
         </w:rPr>
-        <w:t xml:space="preserve">Brendan O’Connor, </w:t>
-      </w:r>
-      <w:proofErr w:type="spellStart"/>
-      <w:r>
-        <w:rPr>
-          <w:lang w:val="en-SG"/>
-        </w:rPr>
-        <w:t>Ramnath</w:t>
-      </w:r>
-      <w:proofErr w:type="spellEnd"/>
-      <w:r>
-        <w:rPr>
-          <w:lang w:val="en-SG"/>
-        </w:rPr>
+        <w:t>Lei Shi</w:t>
+      </w:r>
+      <w:r>
+        <w:rPr>
+          <w:lang w:val="en-SG"/>
+        </w:rPr>
+        <w:t xml:space="preserve">, </w:t>
+      </w:r>
+      <w:r>
+        <w:rPr>
+          <w:lang w:val="en-SG"/>
+        </w:rPr>
+        <w:t>Neeraj Agarwal</w:t>
+      </w:r>
+      <w:r>
+        <w:rPr>
+          <w:lang w:val="en-SG"/>
+        </w:rPr>
+        <w:t xml:space="preserve">, </w:t>
+      </w:r>
+      <w:r>
+        <w:rPr>
+          <w:lang w:val="en-SG"/>
+        </w:rPr>
+        <w:t>Ankur Agrawal</w:t>
+      </w:r>
+      <w:r>
+        <w:rPr>
+          <w:lang w:val="en-SG"/>
+        </w:rPr>
+        <w:t xml:space="preserve">, </w:t>
+      </w:r>
+      <w:r>
+        <w:rPr>
+          <w:lang w:val="en-SG"/>
+        </w:rPr>
+        <w:t>Rahul Garg</w:t>
+      </w:r>
+      <w:r>
+        <w:rPr>
+          <w:lang w:val="en-SG"/>
+        </w:rPr>
+        <w:t>,</w:t>
+      </w:r>
+      <w:r>
         <w:t xml:space="preserve"> </w:t>
       </w:r>
-      <w:proofErr w:type="spellStart"/>
-      <w:r>
-        <w:rPr>
-          <w:lang w:val="en-SG"/>
-        </w:rPr>
-        <w:t>Balasubramanyan</w:t>
-      </w:r>
-      <w:proofErr w:type="spellEnd"/>
-      <w:r>
-        <w:rPr>
-          <w:lang w:val="en-SG"/>
-        </w:rPr>
-        <w:t>, Bryan R. Routledge, Noah A. Smith</w:t>
+      <w:r>
+        <w:rPr>
+          <w:lang w:val="en-SG"/>
+        </w:rPr>
+        <w:t>Jacob Spoelstra</w:t>
+      </w:r>
+      <w:r>
+        <w:rPr>
+          <w:lang w:val="en-SG"/>
+        </w:rPr>
+        <w:t>, “</w:t>
+      </w:r>
+      <w:r>
+        <w:rPr>
+          <w:lang w:val="en-SG"/>
+        </w:rPr>
+        <w:t>Predicting US Primary Elections with Twitter</w:t>
+      </w:r>
+      <w:r>
+        <w:rPr>
+          <w:lang w:val="en-SG"/>
+        </w:rPr>
+        <w:t xml:space="preserve">” [Online] Available: </w:t>
+      </w:r>
+      <w:hyperlink r:id="rId14" w:history="1">
+        <w:r>
+          <w:rPr>
+            <w:rStyle w:val="Hyperlink"/>
+            <w:lang w:val="en-SG"/>
+          </w:rPr>
+          <w:t>http://snap.stanford.edu/social2012/papers/shi.pdf</w:t>
+        </w:r>
+      </w:hyperlink>
+      <w:r>
+        <w:rPr>
+          <w:lang w:val="en-SG"/>
+        </w:rPr>
+        <w:t xml:space="preserve"> [Accessed 07 Nov 2015]</w:t>
+      </w:r>
+    </w:p>
+    <w:p>
+      <w:pPr>
+        <w:rPr>
+          <w:lang w:val="en-SG"/>
+        </w:rPr>
+      </w:pPr>
+      <w:r>
+        <w:rPr>
+          <w:lang w:val="en-SG"/>
+        </w:rPr>
+        <w:t>[11</w:t>
+      </w:r>
+      <w:r>
+        <w:rPr>
+          <w:lang w:val="en-SG"/>
+        </w:rPr>
+        <w:t xml:space="preserve">] </w:t>
+      </w:r>
+      <w:r>
+        <w:rPr>
+          <w:lang w:val="en-SG"/>
+        </w:rPr>
+        <w:t>Brendan O’Connor, Ramnath Balasubramanyan, Bryan R. Routledge, Noah A. Smith</w:t>
       </w:r>
       <w:r>
         <w:rPr>
@@ -1166,7 +1280,7 @@
         </w:rPr>
         <w:t xml:space="preserve">” [Online] Available: </w:t>
       </w:r>
-      <w:hyperlink r:id="rId14" w:history="1">
+      <w:hyperlink r:id="rId15" w:history="1">
         <w:r>
           <w:rPr>
             <w:rStyle w:val="Hyperlink"/>
@@ -1185,29 +1299,23 @@
     <w:p>
       <w:pPr>
         <w:rPr>
-          <w:lang w:val="en-SG"/>
-        </w:rPr>
-      </w:pPr>
-      <w:r>
-        <w:rPr>
-          <w:lang w:val="en-SG"/>
-        </w:rPr>
-        <w:t xml:space="preserve">[11] </w:t>
-      </w:r>
-      <w:r>
-        <w:rPr>
-          <w:lang w:val="en-SG"/>
-        </w:rPr>
-        <w:t xml:space="preserve">Leonid </w:t>
-      </w:r>
-      <w:proofErr w:type="spellStart"/>
-      <w:r>
-        <w:rPr>
-          <w:lang w:val="en-SG"/>
-        </w:rPr>
-        <w:t>Velikovich</w:t>
-      </w:r>
-      <w:proofErr w:type="spellEnd"/>
+          <w:rFonts w:cs="Arial"/>
+          <w:color w:val="202020"/>
+          <w:shd w:val="clear" w:color="auto" w:fill="F5F5F5"/>
+        </w:rPr>
+      </w:pPr>
+      <w:r>
+        <w:rPr>
+          <w:lang w:val="en-SG"/>
+        </w:rPr>
+        <w:t xml:space="preserve">[12] </w:t>
+      </w:r>
+      <w:r>
+        <w:rPr>
+          <w:lang w:val="en-SG"/>
+        </w:rPr>
+        <w:t>Andranik Tumasjan, Timm O. Sprenger, Philipp G. Sandner, Isabell M. Welpe</w:t>
+      </w:r>
       <w:r>
         <w:rPr>
           <w:lang w:val="en-SG"/>
@@ -1218,16 +1326,123 @@
         <w:rPr>
           <w:lang w:val="en-SG"/>
         </w:rPr>
-        <w:t xml:space="preserve"> Sasha Blair-</w:t>
-      </w:r>
-      <w:proofErr w:type="spellStart"/>
-      <w:r>
-        <w:rPr>
-          <w:lang w:val="en-SG"/>
-        </w:rPr>
-        <w:t>Goldensohn</w:t>
-      </w:r>
-      <w:proofErr w:type="spellEnd"/>
+        <w:t xml:space="preserve"> </w:t>
+      </w:r>
+      <w:r>
+        <w:rPr>
+          <w:lang w:val="en-SG"/>
+        </w:rPr>
+        <w:t>“</w:t>
+      </w:r>
+      <w:r>
+        <w:rPr>
+          <w:lang w:val="en-SG"/>
+        </w:rPr>
+        <w:t>Predicting Elections with Twitter:</w:t>
+      </w:r>
+      <w:r>
+        <w:rPr>
+          <w:lang w:val="en-SG"/>
+        </w:rPr>
+        <w:t xml:space="preserve"> </w:t>
+      </w:r>
+      <w:r>
+        <w:rPr>
+          <w:lang w:val="en-SG"/>
+        </w:rPr>
+        <w:t>What 140 Characters Reveal about Political Sentiment</w:t>
+      </w:r>
+      <w:r>
+        <w:rPr>
+          <w:lang w:val="en-SG"/>
+        </w:rPr>
+        <w:t xml:space="preserve">” [Online] Available: </w:t>
+      </w:r>
+      <w:hyperlink r:id="rId16" w:history="1">
+        <w:r>
+          <w:rPr>
+            <w:rStyle w:val="Hyperlink"/>
+            <w:rFonts w:cs="Arial"/>
+            <w:shd w:val="clear" w:color="auto" w:fill="F5F5F5"/>
+          </w:rPr>
+          <w:t>https://www.aaai.org/ocs/index.php/ICWSM/ICWSM10/paper/download/1441/1852</w:t>
+        </w:r>
+      </w:hyperlink>
+      <w:r>
+        <w:rPr>
+          <w:rFonts w:cs="Arial"/>
+          <w:color w:val="202020"/>
+          <w:shd w:val="clear" w:color="auto" w:fill="F5F5F5"/>
+        </w:rPr>
+        <w:t xml:space="preserve"> [Accessed 07 Nov 2015]</w:t>
+      </w:r>
+    </w:p>
+    <w:p>
+      <w:r>
+        <w:rPr>
+          <w:rFonts w:cs="Arial"/>
+          <w:color w:val="202020"/>
+          <w:shd w:val="clear" w:color="auto" w:fill="F5F5F5"/>
+        </w:rPr>
+        <w:t>[13] Daniel Gayo-Avello, Panagiotis T. Metaxa, Eni Mustafaraj “Limits of Electoral Predictions Using Twitter” [Online] Available:</w:t>
+      </w:r>
+      <w:r>
+        <w:rPr>
+          <w:rFonts w:cs="Arial"/>
+          <w:color w:val="202020"/>
+          <w:shd w:val="clear" w:color="auto" w:fill="F5F5F5"/>
+        </w:rPr>
+        <w:t xml:space="preserve"> </w:t>
+      </w:r>
+      <w:hyperlink r:id="rId17" w:history="1">
+        <w:r>
+          <w:rPr>
+            <w:rStyle w:val="Hyperlink"/>
+            <w:rFonts w:cs="Arial"/>
+            <w:shd w:val="clear" w:color="auto" w:fill="F5F5F5"/>
+          </w:rPr>
+          <w:t>https://www.aaai.org/ocs/index.php/ICWSM/ICWSM11/paper/viewFile/2862/3254</w:t>
+        </w:r>
+      </w:hyperlink>
+      <w:r>
+        <w:rPr>
+          <w:rFonts w:cs="Arial"/>
+          <w:color w:val="202020"/>
+          <w:shd w:val="clear" w:color="auto" w:fill="F5F5F5"/>
+        </w:rPr>
+        <w:t xml:space="preserve"> [Accessed 07 Nov 2015]</w:t>
+      </w:r>
+    </w:p>
+    <w:p>
+      <w:pPr>
+        <w:rPr>
+          <w:lang w:val="en-SG"/>
+        </w:rPr>
+      </w:pPr>
+      <w:r>
+        <w:rPr>
+          <w:lang w:val="en-SG"/>
+        </w:rPr>
+        <w:t>[</w:t>
+      </w:r>
+      <w:r>
+        <w:rPr>
+          <w:lang w:val="en-SG"/>
+        </w:rPr>
+        <w:t>14</w:t>
+      </w:r>
+      <w:r>
+        <w:rPr>
+          <w:lang w:val="en-SG"/>
+        </w:rPr>
+        <w:t xml:space="preserve">] </w:t>
+      </w:r>
+      <w:r>
+        <w:rPr>
+          <w:lang w:val="en-SG"/>
+        </w:rPr>
+        <w:t>Leonid Velikovich</w:t>
+      </w:r>
       <w:r>
         <w:rPr>
           <w:lang w:val="en-SG"/>
@@ -1238,16 +1453,8 @@
         <w:rPr>
           <w:lang w:val="en-SG"/>
         </w:rPr>
-        <w:t xml:space="preserve"> Kerry </w:t>
-      </w:r>
-      <w:proofErr w:type="spellStart"/>
-      <w:r>
-        <w:rPr>
-          <w:lang w:val="en-SG"/>
-        </w:rPr>
-        <w:t>Hannan</w:t>
-      </w:r>
-      <w:proofErr w:type="spellEnd"/>
+        <w:t xml:space="preserve"> Sasha Blair-Goldensohn</w:t>
+      </w:r>
       <w:r>
         <w:rPr>
           <w:lang w:val="en-SG"/>
@@ -1258,6 +1465,18 @@
         <w:rPr>
           <w:lang w:val="en-SG"/>
         </w:rPr>
+        <w:t xml:space="preserve"> Kerry Hannan</w:t>
+      </w:r>
+      <w:r>
+        <w:rPr>
+          <w:lang w:val="en-SG"/>
+        </w:rPr>
+        <w:t>,</w:t>
+      </w:r>
+      <w:r>
+        <w:rPr>
+          <w:lang w:val="en-SG"/>
+        </w:rPr>
         <w:t xml:space="preserve"> Ryan McDonald</w:t>
       </w:r>
       <w:r>
@@ -1284,7 +1503,7 @@
         </w:rPr>
         <w:t xml:space="preserve">[Online] Available: </w:t>
       </w:r>
-      <w:hyperlink r:id="rId15" w:history="1">
+      <w:hyperlink r:id="rId18" w:history="1">
         <w:r>
           <w:rPr>
             <w:rStyle w:val="Hyperlink"/>
@@ -1535,6 +1754,18 @@
       <w:u w:val="single"/>
     </w:rPr>
   </w:style>
+  <w:style w:type="character" w:styleId="FollowedHyperlink">
+    <w:name w:val="FollowedHyperlink"/>
+    <w:basedOn w:val="DefaultParagraphFont"/>
+    <w:uiPriority w:val="99"/>
+    <w:semiHidden/>
+    <w:unhideWhenUsed/>
+    <w:rsid w:val="00E8024F"/>
+    <w:rPr>
+      <w:color w:val="800080" w:themeColor="followedHyperlink"/>
+      <w:u w:val="single"/>
+    </w:rPr>
+  </w:style>
 </w:styles>
 </file>
 
@@ -1760,6 +1991,18 @@
     <w:rsid w:val="006858F8"/>
     <w:rPr>
       <w:color w:val="0000FF" w:themeColor="hyperlink"/>
+      <w:u w:val="single"/>
+    </w:rPr>
+  </w:style>
+  <w:style w:type="character" w:styleId="FollowedHyperlink">
+    <w:name w:val="FollowedHyperlink"/>
+    <w:basedOn w:val="DefaultParagraphFont"/>
+    <w:uiPriority w:val="99"/>
+    <w:semiHidden/>
+    <w:unhideWhenUsed/>
+    <w:rsid w:val="00E8024F"/>
+    <w:rPr>
+      <w:color w:val="800080" w:themeColor="followedHyperlink"/>
       <w:u w:val="single"/>
     </w:rPr>
   </w:style>

</xml_diff>